<commit_message>
fix bug in receive/send timing
</commit_message>
<xml_diff>
--- a/uart/source/串口通信模块设计.docx
+++ b/uart/source/串口通信模块设计.docx
@@ -56,9 +56,6 @@
           <w:numId w:val="1"/>
         </w:numPr>
         <w:ind w:firstLineChars="0"/>
-        <w:rPr>
-          <w:rFonts w:hint="eastAsia"/>
-        </w:rPr>
       </w:pPr>
       <w:r>
         <w:rPr>
@@ -329,9 +326,6 @@
           <w:p>
             <w:pPr>
               <w:jc w:val="center"/>
-              <w:rPr>
-                <w:rFonts w:hint="eastAsia"/>
-              </w:rPr>
             </w:pPr>
             <w:r>
               <w:rPr>
@@ -348,9 +342,6 @@
           <w:p>
             <w:pPr>
               <w:jc w:val="center"/>
-              <w:rPr>
-                <w:rFonts w:hint="eastAsia"/>
-              </w:rPr>
             </w:pPr>
             <w:r>
               <w:rPr>
@@ -367,9 +358,6 @@
           <w:p>
             <w:pPr>
               <w:jc w:val="center"/>
-              <w:rPr>
-                <w:rFonts w:hint="eastAsia"/>
-              </w:rPr>
             </w:pPr>
             <w:r>
               <w:rPr>
@@ -384,11 +372,6 @@
             <w:tcW w:w="4332" w:type="dxa"/>
           </w:tcPr>
           <w:p>
-            <w:pPr>
-              <w:rPr>
-                <w:rFonts w:hint="eastAsia"/>
-              </w:rPr>
-            </w:pPr>
             <w:r>
               <w:rPr>
                 <w:rFonts w:hint="eastAsia"/>
@@ -406,9 +389,6 @@
           <w:p>
             <w:pPr>
               <w:jc w:val="center"/>
-              <w:rPr>
-                <w:rFonts w:hint="eastAsia"/>
-              </w:rPr>
             </w:pPr>
             <w:r>
               <w:t>clk</w:t>
@@ -422,9 +402,6 @@
           <w:p>
             <w:pPr>
               <w:jc w:val="center"/>
-              <w:rPr>
-                <w:rFonts w:hint="eastAsia"/>
-              </w:rPr>
             </w:pPr>
             <w:r>
               <w:rPr>
@@ -441,9 +418,6 @@
           <w:p>
             <w:pPr>
               <w:jc w:val="center"/>
-              <w:rPr>
-                <w:rFonts w:hint="eastAsia"/>
-              </w:rPr>
             </w:pPr>
             <w:r>
               <w:rPr>
@@ -458,11 +432,6 @@
             <w:tcW w:w="4332" w:type="dxa"/>
           </w:tcPr>
           <w:p>
-            <w:pPr>
-              <w:rPr>
-                <w:rFonts w:hint="eastAsia"/>
-              </w:rPr>
-            </w:pPr>
             <w:r>
               <w:rPr>
                 <w:rFonts w:hint="eastAsia"/>
@@ -483,9 +452,6 @@
           <w:p>
             <w:pPr>
               <w:jc w:val="center"/>
-              <w:rPr>
-                <w:rFonts w:hint="eastAsia"/>
-              </w:rPr>
             </w:pPr>
             <w:r>
               <w:t>r</w:t>
@@ -508,9 +474,6 @@
           <w:p>
             <w:pPr>
               <w:jc w:val="center"/>
-              <w:rPr>
-                <w:rFonts w:hint="eastAsia"/>
-              </w:rPr>
             </w:pPr>
             <w:r>
               <w:rPr>
@@ -527,9 +490,6 @@
           <w:p>
             <w:pPr>
               <w:jc w:val="center"/>
-              <w:rPr>
-                <w:rFonts w:hint="eastAsia"/>
-              </w:rPr>
             </w:pPr>
             <w:r>
               <w:rPr>
@@ -544,11 +504,6 @@
             <w:tcW w:w="4332" w:type="dxa"/>
           </w:tcPr>
           <w:p>
-            <w:pPr>
-              <w:rPr>
-                <w:rFonts w:hint="eastAsia"/>
-              </w:rPr>
-            </w:pPr>
             <w:r>
               <w:rPr>
                 <w:rFonts w:hint="eastAsia"/>
@@ -557,6 +512,15 @@
             </w:r>
             <w:r>
               <w:t>复位信号</w:t>
+            </w:r>
+            <w:r>
+              <w:rPr>
+                <w:rFonts w:hint="eastAsia"/>
+              </w:rPr>
+              <w:t>，</w:t>
+            </w:r>
+            <w:r>
+              <w:t>低电平有效</w:t>
             </w:r>
           </w:p>
         </w:tc>
@@ -569,9 +533,6 @@
           <w:p>
             <w:pPr>
               <w:jc w:val="center"/>
-              <w:rPr>
-                <w:rFonts w:hint="eastAsia"/>
-              </w:rPr>
             </w:pPr>
             <w:r>
               <w:t>t</w:t>
@@ -594,9 +555,6 @@
           <w:p>
             <w:pPr>
               <w:jc w:val="center"/>
-              <w:rPr>
-                <w:rFonts w:hint="eastAsia"/>
-              </w:rPr>
             </w:pPr>
             <w:r>
               <w:rPr>
@@ -613,9 +571,6 @@
           <w:p>
             <w:pPr>
               <w:jc w:val="center"/>
-              <w:rPr>
-                <w:rFonts w:hint="eastAsia"/>
-              </w:rPr>
             </w:pPr>
             <w:r>
               <w:rPr>
@@ -630,11 +585,6 @@
             <w:tcW w:w="4332" w:type="dxa"/>
           </w:tcPr>
           <w:p>
-            <w:pPr>
-              <w:rPr>
-                <w:rFonts w:hint="eastAsia"/>
-              </w:rPr>
-            </w:pPr>
             <w:r>
               <w:rPr>
                 <w:rFonts w:hint="eastAsia"/>
@@ -655,9 +605,6 @@
           <w:p>
             <w:pPr>
               <w:jc w:val="center"/>
-              <w:rPr>
-                <w:rFonts w:hint="eastAsia"/>
-              </w:rPr>
             </w:pPr>
             <w:r>
               <w:t>t</w:t>
@@ -677,9 +624,6 @@
           <w:p>
             <w:pPr>
               <w:jc w:val="center"/>
-              <w:rPr>
-                <w:rFonts w:hint="eastAsia"/>
-              </w:rPr>
             </w:pPr>
             <w:r>
               <w:rPr>
@@ -696,9 +640,6 @@
           <w:p>
             <w:pPr>
               <w:jc w:val="center"/>
-              <w:rPr>
-                <w:rFonts w:hint="eastAsia"/>
-              </w:rPr>
             </w:pPr>
             <w:r>
               <w:rPr>
@@ -713,11 +654,6 @@
             <w:tcW w:w="4332" w:type="dxa"/>
           </w:tcPr>
           <w:p>
-            <w:pPr>
-              <w:rPr>
-                <w:rFonts w:hint="eastAsia"/>
-              </w:rPr>
-            </w:pPr>
             <w:r>
               <w:rPr>
                 <w:rFonts w:hint="eastAsia"/>
@@ -744,9 +680,6 @@
           <w:p>
             <w:pPr>
               <w:jc w:val="center"/>
-              <w:rPr>
-                <w:rFonts w:hint="eastAsia"/>
-              </w:rPr>
             </w:pPr>
             <w:r>
               <w:t>tx</w:t>
@@ -769,9 +702,6 @@
           <w:p>
             <w:pPr>
               <w:jc w:val="center"/>
-              <w:rPr>
-                <w:rFonts w:hint="eastAsia"/>
-              </w:rPr>
             </w:pPr>
             <w:r>
               <w:rPr>
@@ -788,9 +718,6 @@
           <w:p>
             <w:pPr>
               <w:jc w:val="center"/>
-              <w:rPr>
-                <w:rFonts w:hint="eastAsia"/>
-              </w:rPr>
             </w:pPr>
             <w:r>
               <w:rPr>
@@ -805,11 +732,6 @@
             <w:tcW w:w="4332" w:type="dxa"/>
           </w:tcPr>
           <w:p>
-            <w:pPr>
-              <w:rPr>
-                <w:rFonts w:hint="eastAsia"/>
-              </w:rPr>
-            </w:pPr>
             <w:r>
               <w:rPr>
                 <w:rFonts w:hint="eastAsia"/>
@@ -851,9 +773,6 @@
           <w:p>
             <w:pPr>
               <w:jc w:val="center"/>
-              <w:rPr>
-                <w:rFonts w:hint="eastAsia"/>
-              </w:rPr>
             </w:pPr>
             <w:r>
               <w:rPr>
@@ -870,9 +789,6 @@
           <w:p>
             <w:pPr>
               <w:jc w:val="center"/>
-              <w:rPr>
-                <w:rFonts w:hint="eastAsia"/>
-              </w:rPr>
             </w:pPr>
             <w:r>
               <w:rPr>
@@ -889,9 +805,6 @@
           <w:p>
             <w:pPr>
               <w:jc w:val="center"/>
-              <w:rPr>
-                <w:rFonts w:hint="eastAsia"/>
-              </w:rPr>
             </w:pPr>
             <w:r>
               <w:rPr>
@@ -906,11 +819,6 @@
             <w:tcW w:w="4332" w:type="dxa"/>
           </w:tcPr>
           <w:p>
-            <w:pPr>
-              <w:rPr>
-                <w:rFonts w:hint="eastAsia"/>
-              </w:rPr>
-            </w:pPr>
             <w:r>
               <w:rPr>
                 <w:rFonts w:hint="eastAsia"/>
@@ -928,9 +836,6 @@
           <w:p>
             <w:pPr>
               <w:jc w:val="center"/>
-              <w:rPr>
-                <w:rFonts w:hint="eastAsia"/>
-              </w:rPr>
             </w:pPr>
             <w:r>
               <w:rPr>
@@ -947,9 +852,6 @@
           <w:p>
             <w:pPr>
               <w:jc w:val="center"/>
-              <w:rPr>
-                <w:rFonts w:hint="eastAsia"/>
-              </w:rPr>
             </w:pPr>
             <w:r>
               <w:rPr>
@@ -966,9 +868,6 @@
           <w:p>
             <w:pPr>
               <w:jc w:val="center"/>
-              <w:rPr>
-                <w:rFonts w:hint="eastAsia"/>
-              </w:rPr>
             </w:pPr>
             <w:r>
               <w:rPr>
@@ -983,11 +882,6 @@
             <w:tcW w:w="4332" w:type="dxa"/>
           </w:tcPr>
           <w:p>
-            <w:pPr>
-              <w:rPr>
-                <w:rFonts w:hint="eastAsia"/>
-              </w:rPr>
-            </w:pPr>
             <w:r>
               <w:rPr>
                 <w:rFonts w:hint="eastAsia"/>
@@ -1008,9 +902,6 @@
           <w:p>
             <w:pPr>
               <w:jc w:val="center"/>
-              <w:rPr>
-                <w:rFonts w:hint="eastAsia"/>
-              </w:rPr>
             </w:pPr>
             <w:r>
               <w:rPr>
@@ -1027,9 +918,6 @@
           <w:p>
             <w:pPr>
               <w:jc w:val="center"/>
-              <w:rPr>
-                <w:rFonts w:hint="eastAsia"/>
-              </w:rPr>
             </w:pPr>
             <w:r>
               <w:rPr>
@@ -1046,9 +934,6 @@
           <w:p>
             <w:pPr>
               <w:jc w:val="center"/>
-              <w:rPr>
-                <w:rFonts w:hint="eastAsia"/>
-              </w:rPr>
             </w:pPr>
             <w:r>
               <w:rPr>
@@ -1063,11 +948,6 @@
             <w:tcW w:w="4332" w:type="dxa"/>
           </w:tcPr>
           <w:p>
-            <w:pPr>
-              <w:rPr>
-                <w:rFonts w:hint="eastAsia"/>
-              </w:rPr>
-            </w:pPr>
             <w:r>
               <w:rPr>
                 <w:rFonts w:hint="eastAsia"/>
@@ -1088,9 +968,6 @@
           <w:p>
             <w:pPr>
               <w:jc w:val="center"/>
-              <w:rPr>
-                <w:rFonts w:hint="eastAsia"/>
-              </w:rPr>
             </w:pPr>
             <w:r>
               <w:rPr>
@@ -1107,9 +984,6 @@
           <w:p>
             <w:pPr>
               <w:jc w:val="center"/>
-              <w:rPr>
-                <w:rFonts w:hint="eastAsia"/>
-              </w:rPr>
             </w:pPr>
             <w:r>
               <w:rPr>
@@ -1126,9 +1000,6 @@
           <w:p>
             <w:pPr>
               <w:jc w:val="center"/>
-              <w:rPr>
-                <w:rFonts w:hint="eastAsia"/>
-              </w:rPr>
             </w:pPr>
             <w:r>
               <w:rPr>
@@ -1143,11 +1014,6 @@
             <w:tcW w:w="4332" w:type="dxa"/>
           </w:tcPr>
           <w:p>
-            <w:pPr>
-              <w:rPr>
-                <w:rFonts w:hint="eastAsia"/>
-              </w:rPr>
-            </w:pPr>
             <w:r>
               <w:rPr>
                 <w:rFonts w:hint="eastAsia"/>
@@ -1155,7 +1021,44 @@
               <w:t>波特率分频参数</w:t>
             </w:r>
             <w:r>
-              <w:t>，输入</w:t>
+              <w:t>，</w:t>
+            </w:r>
+            <w:r>
+              <w:rPr>
+                <w:rFonts w:hint="eastAsia"/>
+              </w:rPr>
+              <w:t>计算公式：</w:t>
+            </w:r>
+          </w:p>
+          <w:p>
+            <w:r>
+              <w:rPr>
+                <w:rFonts w:hint="eastAsia"/>
+              </w:rPr>
+              <w:t>(</w:t>
+            </w:r>
+            <w:r>
+              <w:t>时钟频率</w:t>
+            </w:r>
+            <w:r>
+              <w:rPr>
+                <w:rFonts w:hint="eastAsia"/>
+              </w:rPr>
+              <w:t>/</w:t>
+            </w:r>
+            <w:r>
+              <w:rPr>
+                <w:rFonts w:hint="eastAsia"/>
+              </w:rPr>
+              <w:t>波特率</w:t>
+            </w:r>
+            <w:r>
+              <w:t>/2-1)</w:t>
+            </w:r>
+          </w:p>
+          <w:p>
+            <w:r>
+              <w:t>输入</w:t>
             </w:r>
             <w:r>
               <w:rPr>
@@ -1183,6 +1086,18 @@
                 <w:rFonts w:hint="eastAsia"/>
               </w:rPr>
               <w:t>216</w:t>
+            </w:r>
+            <w:r>
+              <w:rPr>
+                <w:rFonts w:hint="eastAsia"/>
+              </w:rPr>
+              <w:t>表示</w:t>
+            </w:r>
+            <w:r>
+              <w:rPr>
+                <w:rFonts w:hint="eastAsia"/>
+              </w:rPr>
+              <w:t>115200bps</w:t>
             </w:r>
           </w:p>
         </w:tc>
@@ -1195,9 +1110,6 @@
           <w:p>
             <w:pPr>
               <w:jc w:val="center"/>
-              <w:rPr>
-                <w:rFonts w:hint="eastAsia"/>
-              </w:rPr>
             </w:pPr>
             <w:r>
               <w:rPr>
@@ -1214,9 +1126,6 @@
           <w:p>
             <w:pPr>
               <w:jc w:val="center"/>
-              <w:rPr>
-                <w:rFonts w:hint="eastAsia"/>
-              </w:rPr>
             </w:pPr>
             <w:r>
               <w:rPr>
@@ -1233,9 +1142,6 @@
           <w:p>
             <w:pPr>
               <w:jc w:val="center"/>
-              <w:rPr>
-                <w:rFonts w:hint="eastAsia"/>
-              </w:rPr>
             </w:pPr>
             <w:r>
               <w:rPr>
@@ -1250,11 +1156,6 @@
             <w:tcW w:w="4332" w:type="dxa"/>
           </w:tcPr>
           <w:p>
-            <w:pPr>
-              <w:rPr>
-                <w:rFonts w:hint="eastAsia"/>
-              </w:rPr>
-            </w:pPr>
             <w:r>
               <w:rPr>
                 <w:rFonts w:hint="eastAsia"/>
@@ -1281,6 +1182,8 @@
     <w:p>
       <w:pPr>
         <w:pStyle w:val="3"/>
+        <w:keepNext w:val="0"/>
+        <w:keepLines w:val="0"/>
       </w:pPr>
       <w:r>
         <w:rPr>
@@ -1379,15 +1282,11 @@
       </w:r>
     </w:p>
     <w:p>
-      <w:pPr>
-        <w:rPr>
-          <w:rFonts w:hint="eastAsia"/>
-        </w:rPr>
-      </w:pPr>
-      <w:r>
-        <w:rPr>
-          <w:rFonts w:hint="eastAsia"/>
-        </w:rPr>
+      <w:r>
+        <w:rPr>
+          <w:rFonts w:hint="eastAsia"/>
+        </w:rPr>
+        <w:lastRenderedPageBreak/>
         <w:t>如图</w:t>
       </w:r>
       <w:r>
@@ -1481,7 +1380,6 @@
         <w:t>tx</w:t>
       </w:r>
       <w:r>
-        <w:lastRenderedPageBreak/>
         <w:t>端口。在</w:t>
       </w:r>
       <w:r>
@@ -1602,13 +1500,7 @@
         <w:rPr>
           <w:rFonts w:hint="eastAsia"/>
         </w:rPr>
-        <w:t>, tx</w:t>
-      </w:r>
-      <w:r>
-        <w:rPr>
-          <w:rFonts w:hint="eastAsia"/>
-        </w:rPr>
-        <w:t xml:space="preserve"> </w:t>
+        <w:t xml:space="preserve">, tx </w:t>
       </w:r>
       <w:r>
         <w:rPr>
@@ -1617,10 +1509,7 @@
         <w:t>和</w:t>
       </w:r>
       <w:r>
-        <w:t>tx_dat</w:t>
-      </w:r>
-      <w:r>
-        <w:t xml:space="preserve"> </w:t>
+        <w:t xml:space="preserve">tx_dat </w:t>
       </w:r>
       <w:r>
         <w:rPr>
@@ -1632,13 +1521,7 @@
         <w:t>)</w:t>
       </w:r>
     </w:p>
-    <w:p>
-      <w:pPr>
-        <w:rPr>
-          <w:rFonts w:hint="eastAsia"/>
-        </w:rPr>
-      </w:pPr>
-    </w:p>
+    <w:p/>
     <w:bookmarkEnd w:id="0"/>
     <w:p>
       <w:pPr>
@@ -1713,11 +1596,6 @@
       </w:r>
     </w:p>
     <w:p>
-      <w:pPr>
-        <w:rPr>
-          <w:rFonts w:hint="eastAsia"/>
-        </w:rPr>
-      </w:pPr>
       <w:r>
         <w:rPr>
           <w:rFonts w:hint="eastAsia"/>
@@ -1899,9 +1777,6 @@
     <w:p>
       <w:pPr>
         <w:jc w:val="center"/>
-        <w:rPr>
-          <w:rFonts w:hint="eastAsia"/>
-        </w:rPr>
       </w:pPr>
       <w:r>
         <w:rPr>
@@ -1970,10 +1845,30 @@
     <w:p/>
     <w:p>
       <w:pPr>
+        <w:pStyle w:val="3"/>
+        <w:keepNext w:val="0"/>
+        <w:keepLines w:val="0"/>
+        <w:spacing w:line="415" w:lineRule="auto"/>
+        <w:rPr>
+          <w:rFonts w:hint="eastAsia"/>
+        </w:rPr>
+      </w:pPr>
+      <w:r>
+        <w:rPr>
+          <w:rFonts w:hint="eastAsia"/>
+        </w:rPr>
+        <w:t>功能</w:t>
+      </w:r>
+      <w:r>
+        <w:t>验证</w:t>
+      </w:r>
+    </w:p>
+    <w:p>
+      <w:pPr>
         <w:pStyle w:val="a3"/>
         <w:numPr>
           <w:ilvl w:val="0"/>
-          <w:numId w:val="2"/>
+          <w:numId w:val="3"/>
         </w:numPr>
         <w:ind w:firstLineChars="0"/>
       </w:pPr>
@@ -2068,11 +1963,6 @@
       </w:r>
     </w:p>
     <w:p>
-      <w:pPr>
-        <w:rPr>
-          <w:rFonts w:hint="eastAsia"/>
-        </w:rPr>
-      </w:pPr>
       <w:r>
         <w:rPr>
           <w:rFonts w:hint="eastAsia"/>
@@ -2253,8 +2143,6 @@
         </w:rPr>
         <w:t>0x0d</w:t>
       </w:r>
-      <w:bookmarkStart w:id="1" w:name="_GoBack"/>
-      <w:bookmarkEnd w:id="1"/>
       <w:r>
         <w:t>,</w:t>
       </w:r>
@@ -2348,9 +2236,6 @@
     <w:p>
       <w:pPr>
         <w:jc w:val="center"/>
-        <w:rPr>
-          <w:rFonts w:hint="eastAsia"/>
-        </w:rPr>
       </w:pPr>
       <w:r>
         <w:rPr>
@@ -2387,6 +2272,147 @@
           <w:rFonts w:hint="eastAsia"/>
         </w:rPr>
         <w:t>）</w:t>
+      </w:r>
+    </w:p>
+    <w:p>
+      <w:pPr>
+        <w:pStyle w:val="a3"/>
+        <w:numPr>
+          <w:ilvl w:val="0"/>
+          <w:numId w:val="3"/>
+        </w:numPr>
+        <w:ind w:firstLineChars="0"/>
+      </w:pPr>
+      <w:r>
+        <w:rPr>
+          <w:rFonts w:hint="eastAsia"/>
+        </w:rPr>
+        <w:t>板级实验</w:t>
+      </w:r>
+    </w:p>
+    <w:p>
+      <w:pPr>
+        <w:rPr>
+          <w:rFonts w:hint="eastAsia"/>
+        </w:rPr>
+      </w:pPr>
+      <w:r>
+        <w:rPr>
+          <w:rFonts w:hint="eastAsia"/>
+        </w:rPr>
+        <w:t>FPGA</w:t>
+      </w:r>
+      <w:r>
+        <w:t>串口自收发实验，</w:t>
+      </w:r>
+      <w:r>
+        <w:t>PC</w:t>
+      </w:r>
+      <w:r>
+        <w:t>端使用串口助手进行调试，参数设置</w:t>
+      </w:r>
+      <w:r>
+        <w:rPr>
+          <w:rFonts w:hint="eastAsia"/>
+        </w:rPr>
+        <w:t>与</w:t>
+      </w:r>
+      <w:r>
+        <w:t>模块相同。连续发送</w:t>
+      </w:r>
+      <w:r>
+        <w:rPr>
+          <w:rFonts w:hint="eastAsia"/>
+        </w:rPr>
+        <w:t>接收</w:t>
+      </w:r>
+      <w:r>
+        <w:t>，结果良好。误码率</w:t>
+      </w:r>
+      <w:r>
+        <w:rPr>
+          <w:rFonts w:hint="eastAsia"/>
+        </w:rPr>
+        <w:t>未测试</w:t>
+      </w:r>
+      <w:r>
+        <w:t>。</w:t>
+      </w:r>
+    </w:p>
+    <w:p>
+      <w:pPr>
+        <w:jc w:val="center"/>
+      </w:pPr>
+      <w:r>
+        <w:rPr>
+          <w:noProof/>
+        </w:rPr>
+        <w:drawing>
+          <wp:inline distT="0" distB="0" distL="0" distR="0" wp14:anchorId="0B8F2DF8" wp14:editId="218AA63E">
+            <wp:extent cx="3705308" cy="2266189"/>
+            <wp:effectExtent l="0" t="0" r="0" b="1270"/>
+            <wp:docPr id="4" name="图片 4"/>
+            <wp:cNvGraphicFramePr>
+              <a:graphicFrameLocks xmlns:a="http://schemas.openxmlformats.org/drawingml/2006/main" noChangeAspect="1"/>
+            </wp:cNvGraphicFramePr>
+            <a:graphic xmlns:a="http://schemas.openxmlformats.org/drawingml/2006/main">
+              <a:graphicData uri="http://schemas.openxmlformats.org/drawingml/2006/picture">
+                <pic:pic xmlns:pic="http://schemas.openxmlformats.org/drawingml/2006/picture">
+                  <pic:nvPicPr>
+                    <pic:cNvPr id="1" name=""/>
+                    <pic:cNvPicPr/>
+                  </pic:nvPicPr>
+                  <pic:blipFill>
+                    <a:blip r:embed="rId8"/>
+                    <a:stretch>
+                      <a:fillRect/>
+                    </a:stretch>
+                  </pic:blipFill>
+                  <pic:spPr>
+                    <a:xfrm>
+                      <a:off x="0" y="0"/>
+                      <a:ext cx="3709735" cy="2268896"/>
+                    </a:xfrm>
+                    <a:prstGeom prst="rect">
+                      <a:avLst/>
+                    </a:prstGeom>
+                  </pic:spPr>
+                </pic:pic>
+              </a:graphicData>
+            </a:graphic>
+          </wp:inline>
+        </w:drawing>
+      </w:r>
+    </w:p>
+    <w:p>
+      <w:pPr>
+        <w:jc w:val="center"/>
+        <w:rPr>
+          <w:rFonts w:hint="eastAsia"/>
+        </w:rPr>
+      </w:pPr>
+      <w:r>
+        <w:rPr>
+          <w:rFonts w:hint="eastAsia"/>
+        </w:rPr>
+        <w:t>图</w:t>
+      </w:r>
+      <w:r>
+        <w:rPr>
+          <w:rFonts w:hint="eastAsia"/>
+        </w:rPr>
+        <w:t xml:space="preserve">4. </w:t>
+      </w:r>
+      <w:r>
+        <w:rPr>
+          <w:rFonts w:hint="eastAsia"/>
+        </w:rPr>
+        <w:t>串口模块板</w:t>
+      </w:r>
+      <w:bookmarkStart w:id="1" w:name="_GoBack"/>
+      <w:bookmarkEnd w:id="1"/>
+      <w:r>
+        <w:t>级测试</w:t>
       </w:r>
     </w:p>
     <w:sectPr>
@@ -2491,10 +2517,10 @@
     </w:lvl>
   </w:abstractNum>
   <w:abstractNum w:abstractNumId="1">
-    <w:nsid w:val="4A206AAA"/>
+    <w:nsid w:val="42893DF9"/>
     <w:multiLevelType w:val="hybridMultilevel"/>
-    <w:tmpl w:val="5B728772"/>
-    <w:lvl w:ilvl="0" w:tplc="35020FB8">
+    <w:tmpl w:val="A6241FF0"/>
+    <w:lvl w:ilvl="0" w:tplc="592EAFFA">
       <w:start w:val="1"/>
       <w:numFmt w:val="decimal"/>
       <w:lvlText w:val="%1."/>
@@ -2579,10 +2605,102 @@
       </w:pPr>
     </w:lvl>
   </w:abstractNum>
+  <w:abstractNum w:abstractNumId="2">
+    <w:nsid w:val="4A206AAA"/>
+    <w:multiLevelType w:val="hybridMultilevel"/>
+    <w:tmpl w:val="5B728772"/>
+    <w:lvl w:ilvl="0" w:tplc="35020FB8">
+      <w:start w:val="1"/>
+      <w:numFmt w:val="decimal"/>
+      <w:lvlText w:val="%1."/>
+      <w:lvlJc w:val="left"/>
+      <w:pPr>
+        <w:ind w:left="360" w:hanging="360"/>
+      </w:pPr>
+      <w:rPr>
+        <w:rFonts w:hint="default"/>
+      </w:rPr>
+    </w:lvl>
+    <w:lvl w:ilvl="1" w:tplc="04090019" w:tentative="1">
+      <w:start w:val="1"/>
+      <w:numFmt w:val="lowerLetter"/>
+      <w:lvlText w:val="%2)"/>
+      <w:lvlJc w:val="left"/>
+      <w:pPr>
+        <w:ind w:left="840" w:hanging="420"/>
+      </w:pPr>
+    </w:lvl>
+    <w:lvl w:ilvl="2" w:tplc="0409001B" w:tentative="1">
+      <w:start w:val="1"/>
+      <w:numFmt w:val="lowerRoman"/>
+      <w:lvlText w:val="%3."/>
+      <w:lvlJc w:val="right"/>
+      <w:pPr>
+        <w:ind w:left="1260" w:hanging="420"/>
+      </w:pPr>
+    </w:lvl>
+    <w:lvl w:ilvl="3" w:tplc="0409000F" w:tentative="1">
+      <w:start w:val="1"/>
+      <w:numFmt w:val="decimal"/>
+      <w:lvlText w:val="%4."/>
+      <w:lvlJc w:val="left"/>
+      <w:pPr>
+        <w:ind w:left="1680" w:hanging="420"/>
+      </w:pPr>
+    </w:lvl>
+    <w:lvl w:ilvl="4" w:tplc="04090019" w:tentative="1">
+      <w:start w:val="1"/>
+      <w:numFmt w:val="lowerLetter"/>
+      <w:lvlText w:val="%5)"/>
+      <w:lvlJc w:val="left"/>
+      <w:pPr>
+        <w:ind w:left="2100" w:hanging="420"/>
+      </w:pPr>
+    </w:lvl>
+    <w:lvl w:ilvl="5" w:tplc="0409001B" w:tentative="1">
+      <w:start w:val="1"/>
+      <w:numFmt w:val="lowerRoman"/>
+      <w:lvlText w:val="%6."/>
+      <w:lvlJc w:val="right"/>
+      <w:pPr>
+        <w:ind w:left="2520" w:hanging="420"/>
+      </w:pPr>
+    </w:lvl>
+    <w:lvl w:ilvl="6" w:tplc="0409000F" w:tentative="1">
+      <w:start w:val="1"/>
+      <w:numFmt w:val="decimal"/>
+      <w:lvlText w:val="%7."/>
+      <w:lvlJc w:val="left"/>
+      <w:pPr>
+        <w:ind w:left="2940" w:hanging="420"/>
+      </w:pPr>
+    </w:lvl>
+    <w:lvl w:ilvl="7" w:tplc="04090019" w:tentative="1">
+      <w:start w:val="1"/>
+      <w:numFmt w:val="lowerLetter"/>
+      <w:lvlText w:val="%8)"/>
+      <w:lvlJc w:val="left"/>
+      <w:pPr>
+        <w:ind w:left="3360" w:hanging="420"/>
+      </w:pPr>
+    </w:lvl>
+    <w:lvl w:ilvl="8" w:tplc="0409001B" w:tentative="1">
+      <w:start w:val="1"/>
+      <w:numFmt w:val="lowerRoman"/>
+      <w:lvlText w:val="%9."/>
+      <w:lvlJc w:val="right"/>
+      <w:pPr>
+        <w:ind w:left="3780" w:hanging="420"/>
+      </w:pPr>
+    </w:lvl>
+  </w:abstractNum>
   <w:num w:numId="1">
     <w:abstractNumId w:val="0"/>
   </w:num>
   <w:num w:numId="2">
+    <w:abstractNumId w:val="2"/>
+  </w:num>
+  <w:num w:numId="3">
     <w:abstractNumId w:val="1"/>
   </w:num>
 </w:numbering>

</xml_diff>